<commit_message>
Continue Test plan creation
</commit_message>
<xml_diff>
--- a/Test_plan_depot.docx
+++ b/Test_plan_depot.docx
@@ -230,16 +230,16 @@
       <w:tblPr>
         <w:tblW w:w="9638" w:type="dxa"/>
         <w:jc w:val="left"/>
-        <w:tblInd w:w="55" w:type="dxa"/>
+        <w:tblInd w:w="53" w:type="dxa"/>
         <w:tblBorders>
-          <w:top w:val="single" w:sz="2" w:space="0" w:color="000000"/>
-          <w:left w:val="single" w:sz="2" w:space="0" w:color="000000"/>
-          <w:bottom w:val="single" w:sz="2" w:space="0" w:color="000000"/>
-          <w:insideH w:val="single" w:sz="2" w:space="0" w:color="000000"/>
+          <w:top w:val="single" w:sz="2" w:space="0" w:color="000001"/>
+          <w:left w:val="single" w:sz="2" w:space="0" w:color="000001"/>
+          <w:bottom w:val="single" w:sz="2" w:space="0" w:color="000001"/>
+          <w:insideH w:val="single" w:sz="2" w:space="0" w:color="000001"/>
         </w:tblBorders>
         <w:tblCellMar>
           <w:top w:w="55" w:type="dxa"/>
-          <w:left w:w="54" w:type="dxa"/>
+          <w:left w:w="51" w:type="dxa"/>
           <w:bottom w:w="55" w:type="dxa"/>
           <w:right w:w="55" w:type="dxa"/>
         </w:tblCellMar>
@@ -248,7 +248,7 @@
         <w:gridCol w:w="2409"/>
         <w:gridCol w:w="2410"/>
         <w:gridCol w:w="2409"/>
-        <w:gridCol w:w="2410"/>
+        <w:gridCol w:w="2409"/>
       </w:tblGrid>
       <w:tr>
         <w:trPr/>
@@ -256,14 +256,14 @@
           <w:tcPr>
             <w:tcW w:w="2409" w:type="dxa"/>
             <w:tcBorders>
-              <w:top w:val="single" w:sz="2" w:space="0" w:color="000000"/>
-              <w:left w:val="single" w:sz="2" w:space="0" w:color="000000"/>
-              <w:bottom w:val="single" w:sz="2" w:space="0" w:color="000000"/>
-              <w:insideH w:val="single" w:sz="2" w:space="0" w:color="000000"/>
+              <w:top w:val="single" w:sz="2" w:space="0" w:color="000001"/>
+              <w:left w:val="single" w:sz="2" w:space="0" w:color="000001"/>
+              <w:bottom w:val="single" w:sz="2" w:space="0" w:color="000001"/>
+              <w:insideH w:val="single" w:sz="2" w:space="0" w:color="000001"/>
             </w:tcBorders>
             <w:shd w:fill="auto" w:val="clear"/>
             <w:tcMar>
-              <w:left w:w="54" w:type="dxa"/>
+              <w:left w:w="51" w:type="dxa"/>
             </w:tcMar>
           </w:tcPr>
           <w:p>
@@ -288,14 +288,14 @@
           <w:tcPr>
             <w:tcW w:w="2410" w:type="dxa"/>
             <w:tcBorders>
-              <w:top w:val="single" w:sz="2" w:space="0" w:color="000000"/>
-              <w:left w:val="single" w:sz="2" w:space="0" w:color="000000"/>
-              <w:bottom w:val="single" w:sz="2" w:space="0" w:color="000000"/>
-              <w:insideH w:val="single" w:sz="2" w:space="0" w:color="000000"/>
+              <w:top w:val="single" w:sz="2" w:space="0" w:color="000001"/>
+              <w:left w:val="single" w:sz="2" w:space="0" w:color="000001"/>
+              <w:bottom w:val="single" w:sz="2" w:space="0" w:color="000001"/>
+              <w:insideH w:val="single" w:sz="2" w:space="0" w:color="000001"/>
             </w:tcBorders>
             <w:shd w:fill="auto" w:val="clear"/>
             <w:tcMar>
-              <w:left w:w="54" w:type="dxa"/>
+              <w:left w:w="51" w:type="dxa"/>
             </w:tcMar>
           </w:tcPr>
           <w:p>
@@ -320,14 +320,14 @@
           <w:tcPr>
             <w:tcW w:w="2409" w:type="dxa"/>
             <w:tcBorders>
-              <w:top w:val="single" w:sz="2" w:space="0" w:color="000000"/>
-              <w:left w:val="single" w:sz="2" w:space="0" w:color="000000"/>
-              <w:bottom w:val="single" w:sz="2" w:space="0" w:color="000000"/>
-              <w:insideH w:val="single" w:sz="2" w:space="0" w:color="000000"/>
+              <w:top w:val="single" w:sz="2" w:space="0" w:color="000001"/>
+              <w:left w:val="single" w:sz="2" w:space="0" w:color="000001"/>
+              <w:bottom w:val="single" w:sz="2" w:space="0" w:color="000001"/>
+              <w:insideH w:val="single" w:sz="2" w:space="0" w:color="000001"/>
             </w:tcBorders>
             <w:shd w:fill="auto" w:val="clear"/>
             <w:tcMar>
-              <w:left w:w="54" w:type="dxa"/>
+              <w:left w:w="51" w:type="dxa"/>
             </w:tcMar>
           </w:tcPr>
           <w:p>
@@ -350,18 +350,18 @@
         </w:tc>
         <w:tc>
           <w:tcPr>
-            <w:tcW w:w="2410" w:type="dxa"/>
+            <w:tcW w:w="2409" w:type="dxa"/>
             <w:tcBorders>
-              <w:top w:val="single" w:sz="2" w:space="0" w:color="000000"/>
-              <w:left w:val="single" w:sz="2" w:space="0" w:color="000000"/>
-              <w:bottom w:val="single" w:sz="2" w:space="0" w:color="000000"/>
-              <w:right w:val="single" w:sz="2" w:space="0" w:color="000000"/>
-              <w:insideH w:val="single" w:sz="2" w:space="0" w:color="000000"/>
-              <w:insideV w:val="single" w:sz="2" w:space="0" w:color="000000"/>
+              <w:top w:val="single" w:sz="2" w:space="0" w:color="000001"/>
+              <w:left w:val="single" w:sz="2" w:space="0" w:color="000001"/>
+              <w:bottom w:val="single" w:sz="2" w:space="0" w:color="000001"/>
+              <w:right w:val="single" w:sz="2" w:space="0" w:color="000001"/>
+              <w:insideH w:val="single" w:sz="2" w:space="0" w:color="000001"/>
+              <w:insideV w:val="single" w:sz="2" w:space="0" w:color="000001"/>
             </w:tcBorders>
             <w:shd w:fill="auto" w:val="clear"/>
             <w:tcMar>
-              <w:left w:w="54" w:type="dxa"/>
+              <w:left w:w="51" w:type="dxa"/>
             </w:tcMar>
           </w:tcPr>
           <w:p>
@@ -389,13 +389,14 @@
           <w:tcPr>
             <w:tcW w:w="2409" w:type="dxa"/>
             <w:tcBorders>
-              <w:left w:val="single" w:sz="2" w:space="0" w:color="000000"/>
-              <w:bottom w:val="single" w:sz="2" w:space="0" w:color="000000"/>
-              <w:insideH w:val="single" w:sz="2" w:space="0" w:color="000000"/>
+              <w:top w:val="single" w:sz="2" w:space="0" w:color="000001"/>
+              <w:left w:val="single" w:sz="2" w:space="0" w:color="000001"/>
+              <w:bottom w:val="single" w:sz="2" w:space="0" w:color="000001"/>
+              <w:insideH w:val="single" w:sz="2" w:space="0" w:color="000001"/>
             </w:tcBorders>
             <w:shd w:fill="auto" w:val="clear"/>
             <w:tcMar>
-              <w:left w:w="54" w:type="dxa"/>
+              <w:left w:w="51" w:type="dxa"/>
             </w:tcMar>
           </w:tcPr>
           <w:p>
@@ -420,13 +421,14 @@
           <w:tcPr>
             <w:tcW w:w="2410" w:type="dxa"/>
             <w:tcBorders>
-              <w:left w:val="single" w:sz="2" w:space="0" w:color="000000"/>
-              <w:bottom w:val="single" w:sz="2" w:space="0" w:color="000000"/>
-              <w:insideH w:val="single" w:sz="2" w:space="0" w:color="000000"/>
+              <w:top w:val="single" w:sz="2" w:space="0" w:color="000001"/>
+              <w:left w:val="single" w:sz="2" w:space="0" w:color="000001"/>
+              <w:bottom w:val="single" w:sz="2" w:space="0" w:color="000001"/>
+              <w:insideH w:val="single" w:sz="2" w:space="0" w:color="000001"/>
             </w:tcBorders>
             <w:shd w:fill="auto" w:val="clear"/>
             <w:tcMar>
-              <w:left w:w="54" w:type="dxa"/>
+              <w:left w:w="51" w:type="dxa"/>
             </w:tcMar>
           </w:tcPr>
           <w:p>
@@ -451,13 +453,14 @@
           <w:tcPr>
             <w:tcW w:w="2409" w:type="dxa"/>
             <w:tcBorders>
-              <w:left w:val="single" w:sz="2" w:space="0" w:color="000000"/>
-              <w:bottom w:val="single" w:sz="2" w:space="0" w:color="000000"/>
-              <w:insideH w:val="single" w:sz="2" w:space="0" w:color="000000"/>
+              <w:top w:val="single" w:sz="2" w:space="0" w:color="000001"/>
+              <w:left w:val="single" w:sz="2" w:space="0" w:color="000001"/>
+              <w:bottom w:val="single" w:sz="2" w:space="0" w:color="000001"/>
+              <w:insideH w:val="single" w:sz="2" w:space="0" w:color="000001"/>
             </w:tcBorders>
             <w:shd w:fill="auto" w:val="clear"/>
             <w:tcMar>
-              <w:left w:w="54" w:type="dxa"/>
+              <w:left w:w="51" w:type="dxa"/>
             </w:tcMar>
           </w:tcPr>
           <w:p>
@@ -480,17 +483,18 @@
         </w:tc>
         <w:tc>
           <w:tcPr>
-            <w:tcW w:w="2410" w:type="dxa"/>
+            <w:tcW w:w="2409" w:type="dxa"/>
             <w:tcBorders>
-              <w:left w:val="single" w:sz="2" w:space="0" w:color="000000"/>
-              <w:bottom w:val="single" w:sz="2" w:space="0" w:color="000000"/>
-              <w:right w:val="single" w:sz="2" w:space="0" w:color="000000"/>
-              <w:insideH w:val="single" w:sz="2" w:space="0" w:color="000000"/>
-              <w:insideV w:val="single" w:sz="2" w:space="0" w:color="000000"/>
+              <w:top w:val="single" w:sz="2" w:space="0" w:color="000001"/>
+              <w:left w:val="single" w:sz="2" w:space="0" w:color="000001"/>
+              <w:bottom w:val="single" w:sz="2" w:space="0" w:color="000001"/>
+              <w:right w:val="single" w:sz="2" w:space="0" w:color="000001"/>
+              <w:insideH w:val="single" w:sz="2" w:space="0" w:color="000001"/>
+              <w:insideV w:val="single" w:sz="2" w:space="0" w:color="000001"/>
             </w:tcBorders>
             <w:shd w:fill="auto" w:val="clear"/>
             <w:tcMar>
-              <w:left w:w="54" w:type="dxa"/>
+              <w:left w:w="51" w:type="dxa"/>
             </w:tcMar>
           </w:tcPr>
           <w:p>
@@ -1344,21 +1348,7 @@
           <w:szCs w:val="28"/>
           <w:u w:val="none"/>
         </w:rPr>
-        <w:t xml:space="preserve">The purpose of the given Test Plan is the testing description of a webstore Depot. </w:t>
-      </w:r>
-      <w:r>
-        <w:rPr>
-          <w:b w:val="false"/>
-          <w:bCs w:val="false"/>
-          <w:i w:val="false"/>
-          <w:iCs w:val="false"/>
-          <w:strike w:val="false"/>
-          <w:dstrike w:val="false"/>
-          <w:sz w:val="28"/>
-          <w:szCs w:val="28"/>
-          <w:u w:val="none"/>
-        </w:rPr>
-        <w:t xml:space="preserve">The document helps to receive a better understanding about the scheduled work of a testing project. </w:t>
+        <w:t xml:space="preserve">The purpose of the given Test Plan is the testing description of a webstore Depot. The document helps to receive a better understanding about the scheduled work of a testing project. </w:t>
       </w:r>
     </w:p>
     <w:p>
@@ -1435,14 +1425,7 @@
       <w:pPr>
         <w:pStyle w:val="Normal"/>
         <w:jc w:val="left"/>
-        <w:rPr>
-          <w:b w:val="false"/>
-          <w:b w:val="false"/>
-          <w:bCs w:val="false"/>
-          <w:sz w:val="28"/>
-          <w:szCs w:val="28"/>
-          <w:u w:val="none"/>
-        </w:rPr>
+        <w:rPr/>
       </w:pPr>
       <w:r>
         <w:rPr>
@@ -1468,6 +1451,632 @@
     <w:p>
       <w:pPr>
         <w:pStyle w:val="Normal"/>
+        <w:jc w:val="left"/>
+        <w:rPr>
+          <w:b w:val="false"/>
+          <w:b w:val="false"/>
+          <w:bCs w:val="false"/>
+          <w:sz w:val="28"/>
+          <w:szCs w:val="28"/>
+          <w:u w:val="none"/>
+        </w:rPr>
+      </w:pPr>
+      <w:r>
+        <w:rPr/>
+      </w:r>
+    </w:p>
+    <w:p>
+      <w:pPr>
+        <w:pStyle w:val="Normal"/>
+        <w:jc w:val="left"/>
+        <w:rPr>
+          <w:b w:val="false"/>
+          <w:b w:val="false"/>
+          <w:bCs w:val="false"/>
+          <w:sz w:val="28"/>
+          <w:szCs w:val="28"/>
+          <w:u w:val="none"/>
+        </w:rPr>
+      </w:pPr>
+      <w:r>
+        <w:rPr/>
+      </w:r>
+    </w:p>
+    <w:p>
+      <w:pPr>
+        <w:pStyle w:val="Normal"/>
+        <w:jc w:val="left"/>
+        <w:rPr>
+          <w:b/>
+          <w:b/>
+          <w:bCs/>
+        </w:rPr>
+      </w:pPr>
+      <w:r>
+        <w:rPr>
+          <w:b/>
+          <w:bCs/>
+          <w:sz w:val="28"/>
+          <w:szCs w:val="28"/>
+          <w:u w:val="none"/>
+        </w:rPr>
+        <w:t xml:space="preserve">1.3  </w:t>
+      </w:r>
+      <w:r>
+        <w:rPr>
+          <w:b/>
+          <w:bCs/>
+          <w:sz w:val="32"/>
+          <w:szCs w:val="32"/>
+          <w:u w:val="none"/>
+        </w:rPr>
+        <w:t>Scope</w:t>
+      </w:r>
+    </w:p>
+    <w:p>
+      <w:pPr>
+        <w:pStyle w:val="Normal"/>
+        <w:jc w:val="left"/>
+        <w:rPr>
+          <w:sz w:val="32"/>
+          <w:szCs w:val="32"/>
+          <w:u w:val="none"/>
+        </w:rPr>
+      </w:pPr>
+      <w:r>
+        <w:rPr>
+          <w:b/>
+          <w:bCs/>
+        </w:rPr>
+      </w:r>
+    </w:p>
+    <w:p>
+      <w:pPr>
+        <w:pStyle w:val="Normal"/>
+        <w:jc w:val="left"/>
+        <w:rPr>
+          <w:b/>
+          <w:b/>
+          <w:bCs/>
+        </w:rPr>
+      </w:pPr>
+      <w:r>
+        <w:rPr>
+          <w:b/>
+          <w:bCs/>
+          <w:sz w:val="32"/>
+          <w:szCs w:val="32"/>
+          <w:u w:val="none"/>
+        </w:rPr>
+        <w:t xml:space="preserve">      </w:t>
+      </w:r>
+      <w:r>
+        <w:rPr>
+          <w:b w:val="false"/>
+          <w:bCs w:val="false"/>
+          <w:sz w:val="28"/>
+          <w:szCs w:val="28"/>
+          <w:u w:val="none"/>
+        </w:rPr>
+        <w:t>The goal of testing the webstore is the thorough verification of all the features in different browsers, their versions with the typical scripts of its usage. Some time  will be spent testing the negative scenarios which are also able to uncover some bugs.</w:t>
+      </w:r>
+    </w:p>
+    <w:p>
+      <w:pPr>
+        <w:pStyle w:val="Normal"/>
+        <w:jc w:val="left"/>
+        <w:rPr>
+          <w:b/>
+          <w:b/>
+          <w:bCs/>
+        </w:rPr>
+      </w:pPr>
+      <w:r>
+        <w:rPr>
+          <w:b w:val="false"/>
+          <w:bCs w:val="false"/>
+          <w:sz w:val="28"/>
+          <w:szCs w:val="28"/>
+          <w:u w:val="none"/>
+        </w:rPr>
+        <w:t xml:space="preserve">       </w:t>
+      </w:r>
+    </w:p>
+    <w:p>
+      <w:pPr>
+        <w:pStyle w:val="Normal"/>
+        <w:jc w:val="left"/>
+        <w:rPr>
+          <w:b/>
+          <w:b/>
+          <w:bCs/>
+        </w:rPr>
+      </w:pPr>
+      <w:r>
+        <w:rPr>
+          <w:b w:val="false"/>
+          <w:bCs w:val="false"/>
+          <w:sz w:val="28"/>
+          <w:szCs w:val="28"/>
+          <w:u w:val="none"/>
+        </w:rPr>
+        <w:t xml:space="preserve">       </w:t>
+      </w:r>
+      <w:r>
+        <w:rPr>
+          <w:b w:val="false"/>
+          <w:bCs w:val="false"/>
+          <w:sz w:val="28"/>
+          <w:szCs w:val="28"/>
+          <w:u w:val="none"/>
+        </w:rPr>
+        <w:t>The final results of the testing process will be the following documents:</w:t>
+      </w:r>
+    </w:p>
+    <w:p>
+      <w:pPr>
+        <w:pStyle w:val="Normal"/>
+        <w:jc w:val="left"/>
+        <w:rPr>
+          <w:b w:val="false"/>
+          <w:b w:val="false"/>
+          <w:bCs w:val="false"/>
+          <w:sz w:val="28"/>
+          <w:szCs w:val="28"/>
+          <w:u w:val="none"/>
+        </w:rPr>
+      </w:pPr>
+      <w:r>
+        <w:rPr>
+          <w:b/>
+          <w:bCs/>
+        </w:rPr>
+      </w:r>
+    </w:p>
+    <w:p>
+      <w:pPr>
+        <w:pStyle w:val="Normal"/>
+        <w:widowControl/>
+        <w:bidi w:val="0"/>
+        <w:ind w:left="449" w:right="0" w:hanging="0"/>
+        <w:jc w:val="left"/>
+        <w:rPr>
+          <w:b/>
+          <w:b/>
+          <w:bCs/>
+        </w:rPr>
+      </w:pPr>
+      <w:r>
+        <w:rPr>
+          <w:b w:val="false"/>
+          <w:bCs w:val="false"/>
+          <w:sz w:val="28"/>
+          <w:szCs w:val="28"/>
+          <w:u w:val="none"/>
+        </w:rPr>
+        <w:t xml:space="preserve">-  </w:t>
+      </w:r>
+      <w:r>
+        <w:rPr>
+          <w:b w:val="false"/>
+          <w:bCs w:val="false"/>
+          <w:sz w:val="28"/>
+          <w:szCs w:val="28"/>
+          <w:u w:val="none"/>
+        </w:rPr>
+        <w:t>the report about the testing results;</w:t>
+      </w:r>
+    </w:p>
+    <w:p>
+      <w:pPr>
+        <w:pStyle w:val="Normal"/>
+        <w:jc w:val="left"/>
+        <w:rPr>
+          <w:b w:val="false"/>
+          <w:b w:val="false"/>
+          <w:bCs w:val="false"/>
+          <w:sz w:val="28"/>
+          <w:szCs w:val="28"/>
+          <w:u w:val="none"/>
+        </w:rPr>
+      </w:pPr>
+      <w:r>
+        <w:rPr>
+          <w:b/>
+          <w:bCs/>
+        </w:rPr>
+      </w:r>
+    </w:p>
+    <w:p>
+      <w:pPr>
+        <w:pStyle w:val="Normal"/>
+        <w:widowControl/>
+        <w:bidi w:val="0"/>
+        <w:ind w:left="449" w:right="0" w:hanging="0"/>
+        <w:jc w:val="left"/>
+        <w:rPr>
+          <w:b/>
+          <w:b/>
+          <w:bCs/>
+        </w:rPr>
+      </w:pPr>
+      <w:r>
+        <w:rPr>
+          <w:b w:val="false"/>
+          <w:bCs w:val="false"/>
+          <w:sz w:val="28"/>
+          <w:szCs w:val="28"/>
+          <w:u w:val="none"/>
+        </w:rPr>
+        <w:t>-  documented bugs in the client’s bug trakcing system</w:t>
+      </w:r>
+    </w:p>
+    <w:p>
+      <w:pPr>
+        <w:pStyle w:val="Normal"/>
+        <w:widowControl/>
+        <w:bidi w:val="0"/>
+        <w:ind w:left="449" w:right="0" w:hanging="0"/>
+        <w:jc w:val="left"/>
+        <w:rPr>
+          <w:b w:val="false"/>
+          <w:b w:val="false"/>
+          <w:bCs w:val="false"/>
+          <w:sz w:val="28"/>
+          <w:szCs w:val="28"/>
+          <w:u w:val="none"/>
+        </w:rPr>
+      </w:pPr>
+      <w:r>
+        <w:rPr>
+          <w:b/>
+          <w:bCs/>
+        </w:rPr>
+      </w:r>
+    </w:p>
+    <w:p>
+      <w:pPr>
+        <w:pStyle w:val="Normal"/>
+        <w:widowControl/>
+        <w:bidi w:val="0"/>
+        <w:ind w:left="449" w:right="0" w:hanging="0"/>
+        <w:jc w:val="left"/>
+        <w:rPr>
+          <w:b/>
+          <w:b/>
+          <w:bCs/>
+        </w:rPr>
+      </w:pPr>
+      <w:r>
+        <w:rPr>
+          <w:b w:val="false"/>
+          <w:bCs w:val="false"/>
+          <w:sz w:val="28"/>
+          <w:szCs w:val="28"/>
+          <w:u w:val="none"/>
+        </w:rPr>
+        <w:t>The testing will be manual with the help of the ad-hoc method testing of a Black Box.</w:t>
+      </w:r>
+    </w:p>
+    <w:p>
+      <w:pPr>
+        <w:pStyle w:val="Normal"/>
+        <w:widowControl/>
+        <w:bidi w:val="0"/>
+        <w:ind w:left="449" w:right="0" w:hanging="0"/>
+        <w:jc w:val="left"/>
+        <w:rPr>
+          <w:b w:val="false"/>
+          <w:b w:val="false"/>
+          <w:bCs w:val="false"/>
+          <w:sz w:val="28"/>
+          <w:szCs w:val="28"/>
+          <w:u w:val="none"/>
+        </w:rPr>
+      </w:pPr>
+      <w:r>
+        <w:rPr>
+          <w:b/>
+          <w:bCs/>
+        </w:rPr>
+      </w:r>
+    </w:p>
+    <w:p>
+      <w:pPr>
+        <w:pStyle w:val="Normal"/>
+        <w:widowControl/>
+        <w:bidi w:val="0"/>
+        <w:ind w:left="0" w:right="0" w:hanging="0"/>
+        <w:jc w:val="left"/>
+        <w:rPr>
+          <w:b/>
+          <w:b/>
+          <w:bCs/>
+          <w:sz w:val="32"/>
+          <w:szCs w:val="32"/>
+        </w:rPr>
+      </w:pPr>
+      <w:r>
+        <w:rPr>
+          <w:b/>
+          <w:bCs/>
+          <w:sz w:val="32"/>
+          <w:szCs w:val="32"/>
+          <w:u w:val="none"/>
+        </w:rPr>
+        <w:t>2. Requirements for testing</w:t>
+      </w:r>
+    </w:p>
+    <w:p>
+      <w:pPr>
+        <w:pStyle w:val="Normal"/>
+        <w:widowControl/>
+        <w:bidi w:val="0"/>
+        <w:ind w:left="0" w:right="0" w:hanging="0"/>
+        <w:jc w:val="left"/>
+        <w:rPr>
+          <w:b w:val="false"/>
+          <w:b w:val="false"/>
+          <w:bCs w:val="false"/>
+          <w:sz w:val="28"/>
+          <w:szCs w:val="28"/>
+          <w:u w:val="none"/>
+        </w:rPr>
+      </w:pPr>
+      <w:r>
+        <w:rPr>
+          <w:b/>
+          <w:bCs/>
+          <w:sz w:val="32"/>
+          <w:szCs w:val="32"/>
+        </w:rPr>
+      </w:r>
+    </w:p>
+    <w:p>
+      <w:pPr>
+        <w:pStyle w:val="Normal"/>
+        <w:widowControl/>
+        <w:bidi w:val="0"/>
+        <w:ind w:left="0" w:right="0" w:hanging="0"/>
+        <w:jc w:val="left"/>
+        <w:rPr>
+          <w:b/>
+          <w:b/>
+          <w:bCs/>
+          <w:sz w:val="32"/>
+          <w:szCs w:val="32"/>
+        </w:rPr>
+      </w:pPr>
+      <w:r>
+        <w:rPr>
+          <w:b w:val="false"/>
+          <w:bCs w:val="false"/>
+          <w:sz w:val="28"/>
+          <w:szCs w:val="28"/>
+          <w:u w:val="none"/>
+        </w:rPr>
+        <w:t xml:space="preserve">     </w:t>
+      </w:r>
+      <w:r>
+        <w:rPr>
+          <w:b w:val="false"/>
+          <w:bCs w:val="false"/>
+          <w:sz w:val="28"/>
+          <w:szCs w:val="28"/>
+          <w:u w:val="none"/>
+        </w:rPr>
+        <w:t xml:space="preserve"> </w:t>
+      </w:r>
+      <w:r>
+        <w:rPr>
+          <w:b w:val="false"/>
+          <w:bCs w:val="false"/>
+          <w:sz w:val="28"/>
+          <w:szCs w:val="28"/>
+          <w:u w:val="none"/>
+        </w:rPr>
+        <w:t xml:space="preserve">PROJECT is to be a webstore which gives the opportunity </w:t>
+      </w:r>
+      <w:r>
+        <w:rPr>
+          <w:b w:val="false"/>
+          <w:bCs w:val="false"/>
+          <w:sz w:val="28"/>
+          <w:szCs w:val="28"/>
+          <w:u w:val="none"/>
+        </w:rPr>
+        <w:t xml:space="preserve">to </w:t>
+      </w:r>
+      <w:r>
+        <w:rPr>
+          <w:b w:val="false"/>
+          <w:bCs w:val="false"/>
+          <w:sz w:val="28"/>
+          <w:szCs w:val="28"/>
+          <w:u w:val="none"/>
+        </w:rPr>
+        <w:t xml:space="preserve">automate the buying and selling and reporting on this to the administrator of this webstore and gives the opportunity for users to make </w:t>
+      </w:r>
+      <w:bookmarkStart w:id="0" w:name="__DdeLink__59_509470493"/>
+      <w:r>
+        <w:rPr>
+          <w:b w:val="false"/>
+          <w:bCs w:val="false"/>
+          <w:sz w:val="28"/>
+          <w:szCs w:val="28"/>
+          <w:u w:val="none"/>
+        </w:rPr>
+        <w:t>purchases</w:t>
+      </w:r>
+      <w:bookmarkEnd w:id="0"/>
+      <w:r>
+        <w:rPr>
+          <w:b w:val="false"/>
+          <w:bCs w:val="false"/>
+          <w:sz w:val="28"/>
+          <w:szCs w:val="28"/>
+          <w:u w:val="none"/>
+        </w:rPr>
+        <w:t xml:space="preserve"> in two clicks.</w:t>
+      </w:r>
+    </w:p>
+    <w:p>
+      <w:pPr>
+        <w:pStyle w:val="Normal"/>
+        <w:widowControl/>
+        <w:bidi w:val="0"/>
+        <w:ind w:left="0" w:right="0" w:hanging="0"/>
+        <w:jc w:val="left"/>
+        <w:rPr>
+          <w:b w:val="false"/>
+          <w:b w:val="false"/>
+          <w:bCs w:val="false"/>
+          <w:sz w:val="28"/>
+          <w:szCs w:val="28"/>
+          <w:u w:val="none"/>
+        </w:rPr>
+      </w:pPr>
+      <w:r>
+        <w:rPr>
+          <w:b/>
+          <w:bCs/>
+          <w:sz w:val="32"/>
+          <w:szCs w:val="32"/>
+        </w:rPr>
+      </w:r>
+    </w:p>
+    <w:p>
+      <w:pPr>
+        <w:pStyle w:val="Normal"/>
+        <w:widowControl/>
+        <w:bidi w:val="0"/>
+        <w:ind w:left="0" w:right="0" w:hanging="0"/>
+        <w:jc w:val="left"/>
+        <w:rPr>
+          <w:b/>
+          <w:b/>
+          <w:bCs/>
+          <w:sz w:val="32"/>
+          <w:szCs w:val="32"/>
+        </w:rPr>
+      </w:pPr>
+      <w:r>
+        <w:rPr>
+          <w:b/>
+          <w:bCs/>
+          <w:sz w:val="32"/>
+          <w:szCs w:val="32"/>
+          <w:u w:val="none"/>
+        </w:rPr>
+        <w:t xml:space="preserve">3. </w:t>
+      </w:r>
+      <w:r>
+        <w:rPr>
+          <w:b/>
+          <w:bCs/>
+          <w:sz w:val="32"/>
+          <w:szCs w:val="32"/>
+          <w:u w:val="none"/>
+        </w:rPr>
+        <w:t>Test Strategy</w:t>
+      </w:r>
+    </w:p>
+    <w:p>
+      <w:pPr>
+        <w:pStyle w:val="Normal"/>
+        <w:widowControl/>
+        <w:bidi w:val="0"/>
+        <w:ind w:left="449" w:right="0" w:hanging="0"/>
+        <w:jc w:val="left"/>
+        <w:rPr>
+          <w:b w:val="false"/>
+          <w:b w:val="false"/>
+          <w:bCs w:val="false"/>
+          <w:sz w:val="28"/>
+          <w:szCs w:val="28"/>
+          <w:u w:val="none"/>
+        </w:rPr>
+      </w:pPr>
+      <w:r>
+        <w:rPr>
+          <w:b/>
+          <w:bCs/>
+        </w:rPr>
+      </w:r>
+    </w:p>
+    <w:p>
+      <w:pPr>
+        <w:pStyle w:val="Normal"/>
+        <w:widowControl/>
+        <w:bidi w:val="0"/>
+        <w:ind w:left="449" w:right="0" w:hanging="0"/>
+        <w:jc w:val="left"/>
+        <w:rPr>
+          <w:b w:val="false"/>
+          <w:b w:val="false"/>
+          <w:bCs w:val="false"/>
+          <w:sz w:val="28"/>
+          <w:szCs w:val="28"/>
+          <w:u w:val="none"/>
+        </w:rPr>
+      </w:pPr>
+      <w:r>
+        <w:rPr>
+          <w:b/>
+          <w:bCs/>
+        </w:rPr>
+      </w:r>
+    </w:p>
+    <w:p>
+      <w:pPr>
+        <w:pStyle w:val="Normal"/>
+        <w:widowControl/>
+        <w:bidi w:val="0"/>
+        <w:ind w:left="449" w:right="0" w:hanging="0"/>
+        <w:jc w:val="left"/>
+        <w:rPr>
+          <w:b w:val="false"/>
+          <w:b w:val="false"/>
+          <w:bCs w:val="false"/>
+          <w:sz w:val="28"/>
+          <w:szCs w:val="28"/>
+          <w:u w:val="none"/>
+        </w:rPr>
+      </w:pPr>
+      <w:r>
+        <w:rPr>
+          <w:b/>
+          <w:bCs/>
+        </w:rPr>
+      </w:r>
+    </w:p>
+    <w:p>
+      <w:pPr>
+        <w:pStyle w:val="Normal"/>
+        <w:widowControl/>
+        <w:bidi w:val="0"/>
+        <w:ind w:left="449" w:right="0" w:hanging="0"/>
+        <w:jc w:val="left"/>
+        <w:rPr>
+          <w:b/>
+          <w:b/>
+          <w:bCs/>
+        </w:rPr>
+      </w:pPr>
+      <w:r>
+        <w:rPr>
+          <w:b w:val="false"/>
+          <w:bCs w:val="false"/>
+          <w:sz w:val="28"/>
+          <w:szCs w:val="28"/>
+          <w:u w:val="none"/>
+        </w:rPr>
+        <w:t xml:space="preserve"> </w:t>
+      </w:r>
+    </w:p>
+    <w:p>
+      <w:pPr>
+        <w:pStyle w:val="Normal"/>
         <w:ind w:left="0" w:right="720" w:hanging="0"/>
         <w:jc w:val="left"/>
         <w:rPr>
@@ -1562,33 +2171,21 @@
       <w:pPr>
         <w:pStyle w:val="Normal"/>
         <w:jc w:val="left"/>
-        <w:rPr>
-          <w:b w:val="false"/>
-          <w:b w:val="false"/>
-          <w:bCs w:val="false"/>
-          <w:sz w:val="28"/>
-          <w:szCs w:val="28"/>
-          <w:u w:val="none"/>
-        </w:rPr>
-      </w:pPr>
-      <w:r>
-        <w:rPr>
-          <w:b w:val="false"/>
-          <w:bCs w:val="false"/>
-          <w:sz w:val="28"/>
-          <w:szCs w:val="28"/>
-          <w:u w:val="none"/>
-        </w:rPr>
+        <w:rPr/>
+      </w:pPr>
+      <w:r>
+        <w:rPr/>
       </w:r>
     </w:p>
     <w:sectPr>
       <w:footerReference w:type="default" r:id="rId2"/>
       <w:type w:val="nextPage"/>
       <w:pgSz w:w="11906" w:h="16838"/>
-      <w:pgMar w:left="1134" w:right="1134" w:header="0" w:top="1134" w:footer="1134" w:bottom="1693" w:gutter="0"/>
+      <w:pgMar w:left="1155" w:right="1121" w:header="0" w:top="1134" w:footer="1134" w:bottom="1693" w:gutter="0"/>
       <w:pgNumType w:fmt="decimal"/>
       <w:formProt w:val="false"/>
       <w:textDirection w:val="lrTb"/>
+      <w:docGrid w:type="default" w:linePitch="240" w:charSpace="4294961151"/>
     </w:sectPr>
   </w:body>
 </w:document>
@@ -1614,15 +2211,12 @@
     <w:rPrDefault>
       <w:rPr>
         <w:rFonts w:ascii="Liberation Serif" w:hAnsi="Liberation Serif" w:eastAsia="Noto Sans CJK SC Regular" w:cs="FreeSans"/>
-        <w:sz w:val="24"/>
         <w:szCs w:val="24"/>
         <w:lang w:val="en-US" w:eastAsia="zh-CN" w:bidi="hi-IN"/>
       </w:rPr>
     </w:rPrDefault>
     <w:pPrDefault>
-      <w:pPr>
-        <w:widowControl/>
-      </w:pPr>
+      <w:pPr/>
     </w:pPrDefault>
   </w:docDefaults>
   <w:style w:type="paragraph" w:styleId="Normal">
@@ -1630,10 +2224,12 @@
     <w:qFormat/>
     <w:pPr>
       <w:widowControl/>
+      <w:bidi w:val="0"/>
+      <w:jc w:val="left"/>
     </w:pPr>
     <w:rPr>
       <w:rFonts w:ascii="Liberation Serif" w:hAnsi="Liberation Serif" w:eastAsia="Noto Sans CJK SC Regular" w:cs="FreeSans"/>
-      <w:color w:val="auto"/>
+      <w:color w:val="00000A"/>
       <w:sz w:val="24"/>
       <w:szCs w:val="24"/>
       <w:lang w:val="en-US" w:eastAsia="zh-CN" w:bidi="hi-IN"/>
@@ -1708,9 +2304,10 @@
       <w:rFonts w:cs="FreeSans"/>
     </w:rPr>
   </w:style>
-  <w:style w:type="paragraph" w:styleId="Endnote">
-    <w:name w:val="Endnote Text"/>
+  <w:style w:type="paragraph" w:styleId="EndnoteSymbol">
+    <w:name w:val="Endnote Symbol"/>
     <w:basedOn w:val="Normal"/>
+    <w:qFormat/>
     <w:pPr>
       <w:suppressLineNumbers/>
       <w:ind w:left="339" w:hanging="339"/>

</xml_diff>